<commit_message>
changes on titles and index page html
</commit_message>
<xml_diff>
--- a/_memoria/Genealogia i familysearch/genealogia.docx
+++ b/_memoria/Genealogia i familysearch/genealogia.docx
@@ -189,7 +189,23 @@
           <w:szCs w:val="24"/>
           <w:lang w:val="ca-ES"/>
         </w:rPr>
-        <w:t xml:space="preserve">es limitacions i oportunitats que aquest sector </w:t>
+        <w:t>es</w:t>
+      </w:r>
+      <w:r>
+        <w:rPr>
+          <w:sz w:val="24"/>
+          <w:szCs w:val="24"/>
+          <w:lang w:val="ca-ES"/>
+        </w:rPr>
+        <w:t xml:space="preserve"> </w:t>
+      </w:r>
+      <w:r>
+        <w:rPr>
+          <w:sz w:val="24"/>
+          <w:szCs w:val="24"/>
+          <w:lang w:val="ca-ES"/>
+        </w:rPr>
+        <w:t xml:space="preserve"> limitacions i oportunitats que aquest sector </w:t>
       </w:r>
       <w:r>
         <w:rPr>

</xml_diff>